<commit_message>
Update guide dossier fonctionnnel
</commit_message>
<xml_diff>
--- a/Guide_dossier_fonctionnel_Maj_Droit.docx
+++ b/Guide_dossier_fonctionnel_Maj_Droit.docx
@@ -131,7 +131,7 @@
               </wp:anchor>
             </w:drawing>
           </mc:Choice>
-          <mc:Fallback xmlns:w16cid="http://schemas.microsoft.com/office/word/2016/wordml/cid" xmlns:am3d="http://schemas.microsoft.com/office/drawing/2017/model3d" xmlns:aink="http://schemas.microsoft.com/office/drawing/2016/ink" xmlns:cx8="http://schemas.microsoft.com/office/drawing/2016/5/14/chartex" xmlns:cx7="http://schemas.microsoft.com/office/drawing/2016/5/13/chartex" xmlns:cx6="http://schemas.microsoft.com/office/drawing/2016/5/12/chartex" xmlns:cx5="http://schemas.microsoft.com/office/drawing/2016/5/11/chartex" xmlns:cx4="http://schemas.microsoft.com/office/drawing/2016/5/10/chartex" xmlns:cx3="http://schemas.microsoft.com/office/drawing/2016/5/9/chartex" xmlns:cx2="http://schemas.microsoft.com/office/drawing/2015/10/21/chartex">
+          <mc:Fallback xmlns:cx2="http://schemas.microsoft.com/office/drawing/2015/10/21/chartex" xmlns:cx3="http://schemas.microsoft.com/office/drawing/2016/5/9/chartex" xmlns:cx4="http://schemas.microsoft.com/office/drawing/2016/5/10/chartex" xmlns:cx5="http://schemas.microsoft.com/office/drawing/2016/5/11/chartex" xmlns:cx6="http://schemas.microsoft.com/office/drawing/2016/5/12/chartex" xmlns:cx7="http://schemas.microsoft.com/office/drawing/2016/5/13/chartex" xmlns:cx8="http://schemas.microsoft.com/office/drawing/2016/5/14/chartex" xmlns:aink="http://schemas.microsoft.com/office/drawing/2016/ink" xmlns:am3d="http://schemas.microsoft.com/office/drawing/2017/model3d" xmlns:w16cid="http://schemas.microsoft.com/office/word/2016/wordml/cid">
             <w:pict>
               <v:group w14:anchorId="13B46A31" id="Groupe 19" o:spid="_x0000_s1026" style="position:absolute;margin-left:-.95pt;margin-top:-1in;width:618.05pt;height:289.35pt;z-index:251676672;mso-position-horizontal-relative:page" coordsize="78492,36747" o:gfxdata="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">
                 <v:shapetype id="_x0000_t114" coordsize="21600,21600" o:spt="114" path="m,20172v945,400,1887,628,2795,913c3587,21312,4342,21370,5060,21597v2037,,2567,-227,3095,-285c8722,21197,9325,20970,9855,20800v490,-228,945,-400,1472,-740c11817,19887,12347,19660,12875,19375v567,-228,1095,-513,1700,-740c15177,18462,15782,18122,16537,17950v718,-113,1398,-398,2228,-513c19635,17437,20577,17322,21597,17322l21597,,,xe">
@@ -185,6 +185,7 @@
             <w:docPartUnique/>
           </w:docPartObj>
         </w:sdtPr>
+        <w:sdtEndPr/>
         <w:sdtContent>
           <w:r>
             <w:rPr>
@@ -280,6 +281,7 @@
                                     <w:dataBinding w:prefixMappings="xmlns:ns0='http://schemas.openxmlformats.org/package/2006/metadata/core-properties' xmlns:ns1='http://purl.org/dc/elements/1.1/'" w:xpath="/ns0:coreProperties[1]/ns1:title[1]" w:storeItemID="{6C3C8BC8-F283-45AE-878A-BAB7291924A1}"/>
                                     <w:text/>
                                   </w:sdtPr>
+                                  <w:sdtEndPr/>
                                   <w:sdtContent>
                                     <w:r>
                                       <w:rPr>
@@ -330,6 +332,7 @@
                                     <w:dataBinding w:prefixMappings="xmlns:ns0='http://schemas.openxmlformats.org/package/2006/metadata/core-properties' xmlns:ns1='http://purl.org/dc/elements/1.1/'" w:xpath="/ns0:coreProperties[1]/ns1:subject[1]" w:storeItemID="{6C3C8BC8-F283-45AE-878A-BAB7291924A1}"/>
                                     <w:text/>
                                   </w:sdtPr>
+                                  <w:sdtEndPr/>
                                   <w:sdtContent>
                                     <w:r>
                                       <w:rPr>
@@ -571,6 +574,7 @@
                                     <w:id w:val="-1914079568"/>
                                     <w:text/>
                                   </w:sdtPr>
+                                  <w:sdtEndPr/>
                                   <w:sdtContent>
                                     <w:r>
                                       <w:rPr>
@@ -578,6 +582,13 @@
                                         <w:szCs w:val="24"/>
                                       </w:rPr>
                                       <w:t>Anthony Dupuis</w:t>
+                                    </w:r>
+                                    <w:r>
+                                      <w:rPr>
+                                        <w:color w:val="535356" w:themeColor="accent1" w:themeShade="BF"/>
+                                        <w:szCs w:val="24"/>
+                                      </w:rPr>
+                                      <w:t xml:space="preserve"> Bonjour laf</w:t>
                                     </w:r>
                                   </w:sdtContent>
                                 </w:sdt>
@@ -605,6 +616,7 @@
                                       <w:calendar w:val="gregorian"/>
                                     </w:date>
                                   </w:sdtPr>
+                                  <w:sdtEndPr/>
                                   <w:sdtContent>
                                     <w:r>
                                       <w:rPr>
@@ -656,6 +668,7 @@
                               <w:id w:val="-1914079568"/>
                               <w:text/>
                             </w:sdtPr>
+                            <w:sdtEndPr/>
                             <w:sdtContent>
                               <w:r>
                                 <w:rPr>
@@ -663,6 +676,13 @@
                                   <w:szCs w:val="24"/>
                                 </w:rPr>
                                 <w:t>Anthony Dupuis</w:t>
+                              </w:r>
+                              <w:r>
+                                <w:rPr>
+                                  <w:color w:val="535356" w:themeColor="accent1" w:themeShade="BF"/>
+                                  <w:szCs w:val="24"/>
+                                </w:rPr>
+                                <w:t xml:space="preserve"> Bonjour laf</w:t>
                               </w:r>
                             </w:sdtContent>
                           </w:sdt>
@@ -690,6 +710,7 @@
                                 <w:calendar w:val="gregorian"/>
                               </w:date>
                             </w:sdtPr>
+                            <w:sdtEndPr/>
                             <w:sdtContent>
                               <w:r>
                                 <w:rPr>
@@ -8791,19 +8812,7 @@
               <w:rPr>
                 <w:spacing w:val="-2"/>
               </w:rPr>
-              <w:t xml:space="preserve">S’assurer que en cas de suppression les programme ne se retrouve pas sans utilisateur prouvent gérer les droits. Aussi avertir si une action risque d’enlever des droits </w:t>
-            </w:r>
-            <w:r>
-              <w:rPr>
-                <w:spacing w:val="-2"/>
-              </w:rPr>
-              <w:t>à</w:t>
-            </w:r>
-            <w:r>
-              <w:rPr>
-                <w:spacing w:val="-2"/>
-              </w:rPr>
-              <w:t xml:space="preserve"> un admin.</w:t>
+              <w:t>S’assurer que en cas de suppression les programme ne se retrouve pas sans utilisateur prouvent gérer les droits. Aussi avertir si une action risque d’enlever des droits à un admin.</w:t>
             </w:r>
           </w:p>
           <w:p>
@@ -10403,7 +10412,6 @@
                 <w:spacing w:val="-2"/>
               </w:rPr>
             </w:pPr>
-            <w:bookmarkStart w:id="34" w:name="_GoBack"/>
             <w:r>
               <w:rPr>
                 <w:rFonts w:cs="Arial"/>
@@ -10449,7 +10457,6 @@
           </w:p>
         </w:tc>
       </w:tr>
-      <w:bookmarkEnd w:id="34"/>
       <w:tr>
         <w:tc>
           <w:tcPr>
@@ -10817,7 +10824,7 @@
       <w:rPr>
         <w:noProof/>
       </w:rPr>
-      <w:t>11</w:t>
+      <w:t>2</w:t>
     </w:r>
     <w:r>
       <w:fldChar w:fldCharType="end"/>
@@ -10899,7 +10906,7 @@
             </wp:inline>
           </w:drawing>
         </mc:Choice>
-        <mc:Fallback xmlns:w16cid="http://schemas.microsoft.com/office/word/2016/wordml/cid" xmlns:am3d="http://schemas.microsoft.com/office/drawing/2017/model3d" xmlns:aink="http://schemas.microsoft.com/office/drawing/2016/ink" xmlns:cx8="http://schemas.microsoft.com/office/drawing/2016/5/14/chartex" xmlns:cx7="http://schemas.microsoft.com/office/drawing/2016/5/13/chartex" xmlns:cx6="http://schemas.microsoft.com/office/drawing/2016/5/12/chartex" xmlns:cx5="http://schemas.microsoft.com/office/drawing/2016/5/11/chartex" xmlns:cx4="http://schemas.microsoft.com/office/drawing/2016/5/10/chartex" xmlns:cx3="http://schemas.microsoft.com/office/drawing/2016/5/9/chartex" xmlns:cx2="http://schemas.microsoft.com/office/drawing/2015/10/21/chartex">
+        <mc:Fallback xmlns:cx2="http://schemas.microsoft.com/office/drawing/2015/10/21/chartex" xmlns:cx3="http://schemas.microsoft.com/office/drawing/2016/5/9/chartex" xmlns:cx4="http://schemas.microsoft.com/office/drawing/2016/5/10/chartex" xmlns:cx5="http://schemas.microsoft.com/office/drawing/2016/5/11/chartex" xmlns:cx6="http://schemas.microsoft.com/office/drawing/2016/5/12/chartex" xmlns:cx7="http://schemas.microsoft.com/office/drawing/2016/5/13/chartex" xmlns:cx8="http://schemas.microsoft.com/office/drawing/2016/5/14/chartex" xmlns:aink="http://schemas.microsoft.com/office/drawing/2016/ink" xmlns:am3d="http://schemas.microsoft.com/office/drawing/2017/model3d" xmlns:w16cid="http://schemas.microsoft.com/office/word/2016/wordml/cid">
           <w:pict>
             <v:oval w14:anchorId="58DBAFAB" id="Ellipse 12" o:spid="_x0000_s1026" style="width:7.2pt;height:7.2pt;flip:x;visibility:visible;mso-wrap-style:square;mso-left-percent:-10001;mso-top-percent:-10001;mso-position-horizontal:absolute;mso-position-horizontal-relative:char;mso-position-vertical:absolute;mso-position-vertical-relative:line;mso-left-percent:-10001;mso-top-percent:-10001;v-text-anchor:top" o:gfxdata="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" filled="f" fillcolor="#ff7d26" strokecolor="#6f6f74 [3204]" strokeweight="3pt">
               <v:stroke linestyle="thinThin"/>
@@ -11044,7 +11051,7 @@
             </wp:inline>
           </w:drawing>
         </mc:Choice>
-        <mc:Fallback xmlns:w16cid="http://schemas.microsoft.com/office/word/2016/wordml/cid" xmlns:am3d="http://schemas.microsoft.com/office/drawing/2017/model3d" xmlns:aink="http://schemas.microsoft.com/office/drawing/2016/ink" xmlns:cx8="http://schemas.microsoft.com/office/drawing/2016/5/14/chartex" xmlns:cx7="http://schemas.microsoft.com/office/drawing/2016/5/13/chartex" xmlns:cx6="http://schemas.microsoft.com/office/drawing/2016/5/12/chartex" xmlns:cx5="http://schemas.microsoft.com/office/drawing/2016/5/11/chartex" xmlns:cx4="http://schemas.microsoft.com/office/drawing/2016/5/10/chartex" xmlns:cx3="http://schemas.microsoft.com/office/drawing/2016/5/9/chartex" xmlns:cx2="http://schemas.microsoft.com/office/drawing/2015/10/21/chartex">
+        <mc:Fallback xmlns:cx2="http://schemas.microsoft.com/office/drawing/2015/10/21/chartex" xmlns:cx3="http://schemas.microsoft.com/office/drawing/2016/5/9/chartex" xmlns:cx4="http://schemas.microsoft.com/office/drawing/2016/5/10/chartex" xmlns:cx5="http://schemas.microsoft.com/office/drawing/2016/5/11/chartex" xmlns:cx6="http://schemas.microsoft.com/office/drawing/2016/5/12/chartex" xmlns:cx7="http://schemas.microsoft.com/office/drawing/2016/5/13/chartex" xmlns:cx8="http://schemas.microsoft.com/office/drawing/2016/5/14/chartex" xmlns:aink="http://schemas.microsoft.com/office/drawing/2016/ink" xmlns:am3d="http://schemas.microsoft.com/office/drawing/2017/model3d" xmlns:w16cid="http://schemas.microsoft.com/office/word/2016/wordml/cid">
           <w:pict>
             <v:oval w14:anchorId="76397944" id="Ellipse 12" o:spid="_x0000_s1026" style="width:7.2pt;height:7.2pt;flip:x;visibility:visible;mso-wrap-style:square;mso-left-percent:-10001;mso-top-percent:-10001;mso-position-horizontal:absolute;mso-position-horizontal-relative:char;mso-position-vertical:absolute;mso-position-vertical-relative:line;mso-left-percent:-10001;mso-top-percent:-10001;v-text-anchor:top" o:gfxdata="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" filled="f" fillcolor="#ff7d26" strokecolor="#6f6f74 [3204]" strokeweight="3pt">
               <v:stroke linestyle="thinThin"/>
@@ -11074,6 +11081,7 @@
         <w:docPartUnique/>
       </w:docPartObj>
     </w:sdtPr>
+    <w:sdtEndPr/>
     <w:sdtContent>
       <w:p>
         <w:pPr>
@@ -11129,7 +11137,7 @@
                 </wp:inline>
               </w:drawing>
             </mc:Choice>
-            <mc:Fallback xmlns:w16cid="http://schemas.microsoft.com/office/word/2016/wordml/cid" xmlns:am3d="http://schemas.microsoft.com/office/drawing/2017/model3d" xmlns:aink="http://schemas.microsoft.com/office/drawing/2016/ink" xmlns:cx8="http://schemas.microsoft.com/office/drawing/2016/5/14/chartex" xmlns:cx7="http://schemas.microsoft.com/office/drawing/2016/5/13/chartex" xmlns:cx6="http://schemas.microsoft.com/office/drawing/2016/5/12/chartex" xmlns:cx5="http://schemas.microsoft.com/office/drawing/2016/5/11/chartex" xmlns:cx4="http://schemas.microsoft.com/office/drawing/2016/5/10/chartex" xmlns:cx3="http://schemas.microsoft.com/office/drawing/2016/5/9/chartex" xmlns:cx2="http://schemas.microsoft.com/office/drawing/2015/10/21/chartex">
+            <mc:Fallback xmlns:cx2="http://schemas.microsoft.com/office/drawing/2015/10/21/chartex" xmlns:cx3="http://schemas.microsoft.com/office/drawing/2016/5/9/chartex" xmlns:cx4="http://schemas.microsoft.com/office/drawing/2016/5/10/chartex" xmlns:cx5="http://schemas.microsoft.com/office/drawing/2016/5/11/chartex" xmlns:cx6="http://schemas.microsoft.com/office/drawing/2016/5/12/chartex" xmlns:cx7="http://schemas.microsoft.com/office/drawing/2016/5/13/chartex" xmlns:cx8="http://schemas.microsoft.com/office/drawing/2016/5/14/chartex" xmlns:aink="http://schemas.microsoft.com/office/drawing/2016/ink" xmlns:am3d="http://schemas.microsoft.com/office/drawing/2017/model3d" xmlns:w16cid="http://schemas.microsoft.com/office/word/2016/wordml/cid">
               <w:pict>
                 <v:shapetype w14:anchorId="62FB3345" id="_x0000_t110" coordsize="21600,21600" o:spt="110" path="m10800,l,10800,10800,21600,21600,10800xe">
                   <v:stroke joinstyle="miter"/>
@@ -11162,7 +11170,7 @@
             <w:noProof/>
             <w:lang w:val="fr-FR"/>
           </w:rPr>
-          <w:t>24</w:t>
+          <w:t>21</w:t>
         </w:r>
         <w:r>
           <w:fldChar w:fldCharType="end"/>
@@ -11236,6 +11244,7 @@
         <w:dataBinding w:prefixMappings="xmlns:ns0='http://purl.org/dc/elements/1.1/' xmlns:ns1='http://schemas.openxmlformats.org/package/2006/metadata/core-properties' " w:xpath="/ns1:coreProperties[1]/ns0:subject[1]" w:storeItemID="{6C3C8BC8-F283-45AE-878A-BAB7291924A1}"/>
         <w:text/>
       </w:sdtPr>
+      <w:sdtEndPr/>
       <w:sdtContent>
         <w:r>
           <w:t>Maj droit des utilisateurs</w:t>
@@ -11262,6 +11271,7 @@
           <w:calendar w:val="gregorian"/>
         </w:date>
       </w:sdtPr>
+      <w:sdtEndPr/>
       <w:sdtContent>
         <w:r>
           <w:rPr>
@@ -11349,7 +11359,7 @@
             </wp:anchor>
           </w:drawing>
         </mc:Choice>
-        <mc:Fallback xmlns:w16cid="http://schemas.microsoft.com/office/word/2016/wordml/cid" xmlns:am3d="http://schemas.microsoft.com/office/drawing/2017/model3d" xmlns:aink="http://schemas.microsoft.com/office/drawing/2016/ink" xmlns:cx8="http://schemas.microsoft.com/office/drawing/2016/5/14/chartex" xmlns:cx7="http://schemas.microsoft.com/office/drawing/2016/5/13/chartex" xmlns:cx6="http://schemas.microsoft.com/office/drawing/2016/5/12/chartex" xmlns:cx5="http://schemas.microsoft.com/office/drawing/2016/5/11/chartex" xmlns:cx4="http://schemas.microsoft.com/office/drawing/2016/5/10/chartex" xmlns:cx3="http://schemas.microsoft.com/office/drawing/2016/5/9/chartex" xmlns:cx2="http://schemas.microsoft.com/office/drawing/2015/10/21/chartex">
+        <mc:Fallback xmlns:cx2="http://schemas.microsoft.com/office/drawing/2015/10/21/chartex" xmlns:cx3="http://schemas.microsoft.com/office/drawing/2016/5/9/chartex" xmlns:cx4="http://schemas.microsoft.com/office/drawing/2016/5/10/chartex" xmlns:cx5="http://schemas.microsoft.com/office/drawing/2016/5/11/chartex" xmlns:cx6="http://schemas.microsoft.com/office/drawing/2016/5/12/chartex" xmlns:cx7="http://schemas.microsoft.com/office/drawing/2016/5/13/chartex" xmlns:cx8="http://schemas.microsoft.com/office/drawing/2016/5/14/chartex" xmlns:aink="http://schemas.microsoft.com/office/drawing/2016/ink" xmlns:am3d="http://schemas.microsoft.com/office/drawing/2017/model3d" xmlns:w16cid="http://schemas.microsoft.com/office/word/2016/wordml/cid">
           <w:pict>
             <v:shapetype w14:anchorId="41EFA9F3" id="_x0000_t32" coordsize="21600,21600" o:spt="32" o:oned="t" path="m,l21600,21600e" filled="f">
               <v:path arrowok="t" fillok="f" o:connecttype="none"/>
@@ -14373,7 +14383,7 @@
 </file>
 
 <file path=customXml/itemProps3.xml><?xml version="1.0" encoding="utf-8"?>
-<ds:datastoreItem xmlns:ds="http://schemas.openxmlformats.org/officeDocument/2006/customXml" ds:itemID="{B62A5401-8F8A-456D-801C-6CE76B472637}">
+<ds:datastoreItem xmlns:ds="http://schemas.openxmlformats.org/officeDocument/2006/customXml" ds:itemID="{DDB8C63F-AC4C-4766-9F4B-8C954A60A8DD}">
   <ds:schemaRefs>
     <ds:schemaRef ds:uri="http://schemas.openxmlformats.org/officeDocument/2006/bibliography"/>
   </ds:schemaRefs>

</xml_diff>